<commit_message>
update background of proposal
</commit_message>
<xml_diff>
--- a/project_dir_template/docs/reports/student-proposal-template.docx
+++ b/project_dir_template/docs/reports/student-proposal-template.docx
@@ -78,6 +78,20 @@
           <w:bCs/>
         </w:rPr>
         <w:t>.</w:t>
+      </w:r>
+      <w:r>
+        <w:rPr>
+          <w:b/>
+          <w:bCs/>
+        </w:rPr>
+        <w:t xml:space="preserve"> It’s goal is to encourage you to read</w:t>
+      </w:r>
+      <w:r>
+        <w:rPr>
+          <w:b/>
+          <w:bCs/>
+        </w:rPr>
+        <w:t xml:space="preserve"> scientific literature.</w:t>
       </w:r>
       <w:r>
         <w:t xml:space="preserve"> Start from the most general overview and converge to the area of your interest. For instance, if you work with a startup which tries to provide sanitation facilities to rural areas, your first section could be </w:t>
@@ -167,27 +181,14 @@
       <w:r>
         <w:t xml:space="preserve">Figure </w:t>
       </w:r>
-      <w:r>
-        <w:fldChar w:fldCharType="begin"/>
-      </w:r>
-      <w:r>
-        <w:instrText xml:space="preserve"> SEQ Figure \* ARABIC </w:instrText>
-      </w:r>
-      <w:r>
-        <w:fldChar w:fldCharType="separate"/>
-      </w:r>
-      <w:r>
-        <w:rPr>
-          <w:noProof/>
-        </w:rPr>
-        <w:t>1</w:t>
-      </w:r>
-      <w:r>
-        <w:rPr>
-          <w:noProof/>
-        </w:rPr>
-        <w:fldChar w:fldCharType="end"/>
-      </w:r>
+      <w:fldSimple w:instr=" SEQ Figure \* ARABIC ">
+        <w:r>
+          <w:rPr>
+            <w:noProof/>
+          </w:rPr>
+          <w:t>1</w:t>
+        </w:r>
+      </w:fldSimple>
       <w:r>
         <w:t xml:space="preserve">. Tree on Mount Victoria Devonport, New Zealand. Image taken by </w:t>
       </w:r>
@@ -340,6 +341,7 @@
     </w:p>
     <w:p>
       <w:r>
+        <w:lastRenderedPageBreak/>
         <w:t>Write:</w:t>
       </w:r>
     </w:p>
@@ -361,7 +363,6 @@
         <w:rPr>
           <w:color w:val="000000"/>
         </w:rPr>
-        <w:lastRenderedPageBreak/>
         <w:t>How can a prototype be improved to increase the separation rate from 90% to 95%?</w:t>
       </w:r>
     </w:p>

</xml_diff>